<commit_message>
Modified SDD. Modified README. Added possible TFT.
</commit_message>
<xml_diff>
--- a/system/TUAIC SDD.docx
+++ b/system/TUAIC SDD.docx
@@ -1,13 +1,11 @@
 
 <file path=word/document.xml><?xml version="1.0" encoding="utf-8"?>
-<w:document xmlns:wpc="http://schemas.microsoft.com/office/word/2010/wordprocessingCanvas" xmlns:mc="http://schemas.openxmlformats.org/markup-compatibility/2006" xmlns:o="urn:schemas-microsoft-com:office:office" xmlns:r="http://schemas.openxmlformats.org/officeDocument/2006/relationships" xmlns:m="http://schemas.openxmlformats.org/officeDocument/2006/math" xmlns:v="urn:schemas-microsoft-com:vml" xmlns:wp14="http://schemas.microsoft.com/office/word/2010/wordprocessingDrawing" xmlns:wp="http://schemas.openxmlformats.org/drawingml/2006/wordprocessingDrawing" xmlns:w10="urn:schemas-microsoft-com:office:word" xmlns:w="http://schemas.openxmlformats.org/wordprocessingml/2006/main" xmlns:w14="http://schemas.microsoft.com/office/word/2010/wordml" xmlns:w15="http://schemas.microsoft.com/office/word/2012/wordml" xmlns:wpg="http://schemas.microsoft.com/office/word/2010/wordprocessingGroup" xmlns:wpi="http://schemas.microsoft.com/office/word/2010/wordprocessingInk" xmlns:wne="http://schemas.microsoft.com/office/word/2006/wordml" xmlns:wps="http://schemas.microsoft.com/office/word/2010/wordprocessingShape" mc:Ignorable="w14 w15 wp14">
+<w:document xmlns:wpc="http://schemas.microsoft.com/office/word/2010/wordprocessingCanvas" xmlns:cx="http://schemas.microsoft.com/office/drawing/2014/chartex" xmlns:cx1="http://schemas.microsoft.com/office/drawing/2015/9/8/chartex" xmlns:mc="http://schemas.openxmlformats.org/markup-compatibility/2006" xmlns:o="urn:schemas-microsoft-com:office:office" xmlns:r="http://schemas.openxmlformats.org/officeDocument/2006/relationships" xmlns:m="http://schemas.openxmlformats.org/officeDocument/2006/math" xmlns:v="urn:schemas-microsoft-com:vml" xmlns:wp14="http://schemas.microsoft.com/office/word/2010/wordprocessingDrawing" xmlns:wp="http://schemas.openxmlformats.org/drawingml/2006/wordprocessingDrawing" xmlns:w10="urn:schemas-microsoft-com:office:word" xmlns:w="http://schemas.openxmlformats.org/wordprocessingml/2006/main" xmlns:w14="http://schemas.microsoft.com/office/word/2010/wordml" xmlns:w15="http://schemas.microsoft.com/office/word/2012/wordml" xmlns:w16se="http://schemas.microsoft.com/office/word/2015/wordml/symex" xmlns:wpg="http://schemas.microsoft.com/office/word/2010/wordprocessingGroup" xmlns:wpi="http://schemas.microsoft.com/office/word/2010/wordprocessingInk" xmlns:wne="http://schemas.microsoft.com/office/word/2006/wordml" xmlns:wps="http://schemas.microsoft.com/office/word/2010/wordprocessingShape" mc:Ignorable="w14 w15 w16se wp14">
   <w:body>
     <w:p>
       <w:pPr>
         <w:pStyle w:val="Title"/>
       </w:pPr>
-      <w:bookmarkStart w:id="0" w:name="_GoBack"/>
-      <w:bookmarkEnd w:id="0"/>
       <w:r>
         <w:t>System</w:t>
       </w:r>
@@ -495,12 +493,150 @@
           <w:r>
             <w:fldChar w:fldCharType="separate"/>
           </w:r>
-          <w:hyperlink w:anchor="_Toc472690830" w:history="1">
+          <w:hyperlink w:anchor="_Toc474091880" w:history="1">
             <w:r>
               <w:rPr>
                 <w:rStyle w:val="Hyperlink"/>
                 <w:noProof/>
               </w:rPr>
+              <w:t>Objective</w:t>
+            </w:r>
+            <w:r>
+              <w:rPr>
+                <w:noProof/>
+                <w:webHidden/>
+              </w:rPr>
+              <w:tab/>
+            </w:r>
+            <w:r>
+              <w:rPr>
+                <w:noProof/>
+                <w:webHidden/>
+              </w:rPr>
+              <w:fldChar w:fldCharType="begin"/>
+            </w:r>
+            <w:r>
+              <w:rPr>
+                <w:noProof/>
+                <w:webHidden/>
+              </w:rPr>
+              <w:instrText xml:space="preserve"> PAGEREF _Toc474091880 \h </w:instrText>
+            </w:r>
+            <w:r>
+              <w:rPr>
+                <w:noProof/>
+                <w:webHidden/>
+              </w:rPr>
+            </w:r>
+            <w:r>
+              <w:rPr>
+                <w:noProof/>
+                <w:webHidden/>
+              </w:rPr>
+              <w:fldChar w:fldCharType="separate"/>
+            </w:r>
+            <w:r>
+              <w:rPr>
+                <w:noProof/>
+                <w:webHidden/>
+              </w:rPr>
+              <w:t>4</w:t>
+            </w:r>
+            <w:r>
+              <w:rPr>
+                <w:noProof/>
+                <w:webHidden/>
+              </w:rPr>
+              <w:fldChar w:fldCharType="end"/>
+            </w:r>
+          </w:hyperlink>
+        </w:p>
+        <w:p>
+          <w:pPr>
+            <w:pStyle w:val="TOC1"/>
+            <w:tabs>
+              <w:tab w:val="right" w:leader="dot" w:pos="9350"/>
+            </w:tabs>
+            <w:rPr>
+              <w:rFonts w:eastAsiaTheme="minorEastAsia"/>
+              <w:noProof/>
+            </w:rPr>
+          </w:pPr>
+          <w:hyperlink w:anchor="_Toc474091881" w:history="1">
+            <w:r>
+              <w:rPr>
+                <w:rStyle w:val="Hyperlink"/>
+                <w:noProof/>
+              </w:rPr>
+              <w:t>System</w:t>
+            </w:r>
+            <w:r>
+              <w:rPr>
+                <w:noProof/>
+                <w:webHidden/>
+              </w:rPr>
+              <w:tab/>
+            </w:r>
+            <w:r>
+              <w:rPr>
+                <w:noProof/>
+                <w:webHidden/>
+              </w:rPr>
+              <w:fldChar w:fldCharType="begin"/>
+            </w:r>
+            <w:r>
+              <w:rPr>
+                <w:noProof/>
+                <w:webHidden/>
+              </w:rPr>
+              <w:instrText xml:space="preserve"> PAGEREF _Toc474091881 \h </w:instrText>
+            </w:r>
+            <w:r>
+              <w:rPr>
+                <w:noProof/>
+                <w:webHidden/>
+              </w:rPr>
+            </w:r>
+            <w:r>
+              <w:rPr>
+                <w:noProof/>
+                <w:webHidden/>
+              </w:rPr>
+              <w:fldChar w:fldCharType="separate"/>
+            </w:r>
+            <w:r>
+              <w:rPr>
+                <w:noProof/>
+                <w:webHidden/>
+              </w:rPr>
+              <w:t>4</w:t>
+            </w:r>
+            <w:r>
+              <w:rPr>
+                <w:noProof/>
+                <w:webHidden/>
+              </w:rPr>
+              <w:fldChar w:fldCharType="end"/>
+            </w:r>
+          </w:hyperlink>
+        </w:p>
+        <w:p>
+          <w:pPr>
+            <w:pStyle w:val="TOC1"/>
+            <w:tabs>
+              <w:tab w:val="right" w:leader="dot" w:pos="9350"/>
+            </w:tabs>
+            <w:rPr>
+              <w:rFonts w:eastAsiaTheme="minorEastAsia"/>
+              <w:noProof/>
+            </w:rPr>
+          </w:pPr>
+          <w:hyperlink w:anchor="_Toc474091882" w:history="1">
+            <w:r>
+              <w:rPr>
+                <w:rStyle w:val="Hyperlink"/>
+                <w:noProof/>
+              </w:rPr>
               <w:t>User Interface</w:t>
             </w:r>
             <w:r>
@@ -522,7 +658,7 @@
                 <w:noProof/>
                 <w:webHidden/>
               </w:rPr>
-              <w:instrText xml:space="preserve"> PAGEREF _Toc472690830 \h </w:instrText>
+              <w:instrText xml:space="preserve"> PAGEREF _Toc474091882 \h </w:instrText>
             </w:r>
             <w:r>
               <w:rPr>
@@ -560,10 +696,11 @@
               <w:tab w:val="right" w:leader="dot" w:pos="9350"/>
             </w:tabs>
             <w:rPr>
+              <w:rFonts w:eastAsiaTheme="minorEastAsia"/>
               <w:noProof/>
             </w:rPr>
           </w:pPr>
-          <w:hyperlink w:anchor="_Toc472690831" w:history="1">
+          <w:hyperlink w:anchor="_Toc474091883" w:history="1">
             <w:r>
               <w:rPr>
                 <w:rStyle w:val="Hyperlink"/>
@@ -590,7 +727,7 @@
                 <w:noProof/>
                 <w:webHidden/>
               </w:rPr>
-              <w:instrText xml:space="preserve"> PAGEREF _Toc472690831 \h </w:instrText>
+              <w:instrText xml:space="preserve"> PAGEREF _Toc474091883 \h </w:instrText>
             </w:r>
             <w:r>
               <w:rPr>
@@ -628,10 +765,11 @@
               <w:tab w:val="right" w:leader="dot" w:pos="9350"/>
             </w:tabs>
             <w:rPr>
+              <w:rFonts w:eastAsiaTheme="minorEastAsia"/>
               <w:noProof/>
             </w:rPr>
           </w:pPr>
-          <w:hyperlink w:anchor="_Toc472690832" w:history="1">
+          <w:hyperlink w:anchor="_Toc474091884" w:history="1">
             <w:r>
               <w:rPr>
                 <w:rStyle w:val="Hyperlink"/>
@@ -658,7 +796,7 @@
                 <w:noProof/>
                 <w:webHidden/>
               </w:rPr>
-              <w:instrText xml:space="preserve"> PAGEREF _Toc472690832 \h </w:instrText>
+              <w:instrText xml:space="preserve"> PAGEREF _Toc474091884 \h </w:instrText>
             </w:r>
             <w:r>
               <w:rPr>
@@ -696,10 +834,11 @@
               <w:tab w:val="right" w:leader="dot" w:pos="9350"/>
             </w:tabs>
             <w:rPr>
+              <w:rFonts w:eastAsiaTheme="minorEastAsia"/>
               <w:noProof/>
             </w:rPr>
           </w:pPr>
-          <w:hyperlink w:anchor="_Toc472690833" w:history="1">
+          <w:hyperlink w:anchor="_Toc474091885" w:history="1">
             <w:r>
               <w:rPr>
                 <w:rStyle w:val="Hyperlink"/>
@@ -726,7 +865,7 @@
                 <w:noProof/>
                 <w:webHidden/>
               </w:rPr>
-              <w:instrText xml:space="preserve"> PAGEREF _Toc472690833 \h </w:instrText>
+              <w:instrText xml:space="preserve"> PAGEREF _Toc474091885 \h </w:instrText>
             </w:r>
             <w:r>
               <w:rPr>
@@ -764,10 +903,11 @@
               <w:tab w:val="right" w:leader="dot" w:pos="9350"/>
             </w:tabs>
             <w:rPr>
+              <w:rFonts w:eastAsiaTheme="minorEastAsia"/>
               <w:noProof/>
             </w:rPr>
           </w:pPr>
-          <w:hyperlink w:anchor="_Toc472690834" w:history="1">
+          <w:hyperlink w:anchor="_Toc474091886" w:history="1">
             <w:r>
               <w:rPr>
                 <w:rStyle w:val="Hyperlink"/>
@@ -794,7 +934,7 @@
                 <w:noProof/>
                 <w:webHidden/>
               </w:rPr>
-              <w:instrText xml:space="preserve"> PAGEREF _Toc472690834 \h </w:instrText>
+              <w:instrText xml:space="preserve"> PAGEREF _Toc474091886 \h </w:instrText>
             </w:r>
             <w:r>
               <w:rPr>
@@ -815,6 +955,213 @@
                 <w:webHidden/>
               </w:rPr>
               <w:t>4</w:t>
+            </w:r>
+            <w:r>
+              <w:rPr>
+                <w:noProof/>
+                <w:webHidden/>
+              </w:rPr>
+              <w:fldChar w:fldCharType="end"/>
+            </w:r>
+          </w:hyperlink>
+        </w:p>
+        <w:p>
+          <w:pPr>
+            <w:pStyle w:val="TOC1"/>
+            <w:tabs>
+              <w:tab w:val="right" w:leader="dot" w:pos="9350"/>
+            </w:tabs>
+            <w:rPr>
+              <w:rFonts w:eastAsiaTheme="minorEastAsia"/>
+              <w:noProof/>
+            </w:rPr>
+          </w:pPr>
+          <w:hyperlink w:anchor="_Toc474091887" w:history="1">
+            <w:r>
+              <w:rPr>
+                <w:rStyle w:val="Hyperlink"/>
+                <w:noProof/>
+              </w:rPr>
+              <w:t>Requirements</w:t>
+            </w:r>
+            <w:r>
+              <w:rPr>
+                <w:noProof/>
+                <w:webHidden/>
+              </w:rPr>
+              <w:tab/>
+            </w:r>
+            <w:r>
+              <w:rPr>
+                <w:noProof/>
+                <w:webHidden/>
+              </w:rPr>
+              <w:fldChar w:fldCharType="begin"/>
+            </w:r>
+            <w:r>
+              <w:rPr>
+                <w:noProof/>
+                <w:webHidden/>
+              </w:rPr>
+              <w:instrText xml:space="preserve"> PAGEREF _Toc474091887 \h </w:instrText>
+            </w:r>
+            <w:r>
+              <w:rPr>
+                <w:noProof/>
+                <w:webHidden/>
+              </w:rPr>
+            </w:r>
+            <w:r>
+              <w:rPr>
+                <w:noProof/>
+                <w:webHidden/>
+              </w:rPr>
+              <w:fldChar w:fldCharType="separate"/>
+            </w:r>
+            <w:r>
+              <w:rPr>
+                <w:noProof/>
+                <w:webHidden/>
+              </w:rPr>
+              <w:t>5</w:t>
+            </w:r>
+            <w:r>
+              <w:rPr>
+                <w:noProof/>
+                <w:webHidden/>
+              </w:rPr>
+              <w:fldChar w:fldCharType="end"/>
+            </w:r>
+          </w:hyperlink>
+        </w:p>
+        <w:p>
+          <w:pPr>
+            <w:pStyle w:val="TOC2"/>
+            <w:tabs>
+              <w:tab w:val="right" w:leader="dot" w:pos="9350"/>
+            </w:tabs>
+            <w:rPr>
+              <w:rFonts w:eastAsiaTheme="minorEastAsia"/>
+              <w:noProof/>
+            </w:rPr>
+          </w:pPr>
+          <w:hyperlink w:anchor="_Toc474091888" w:history="1">
+            <w:r>
+              <w:rPr>
+                <w:rStyle w:val="Hyperlink"/>
+                <w:noProof/>
+              </w:rPr>
+              <w:t>System</w:t>
+            </w:r>
+            <w:r>
+              <w:rPr>
+                <w:noProof/>
+                <w:webHidden/>
+              </w:rPr>
+              <w:tab/>
+            </w:r>
+            <w:r>
+              <w:rPr>
+                <w:noProof/>
+                <w:webHidden/>
+              </w:rPr>
+              <w:fldChar w:fldCharType="begin"/>
+            </w:r>
+            <w:r>
+              <w:rPr>
+                <w:noProof/>
+                <w:webHidden/>
+              </w:rPr>
+              <w:instrText xml:space="preserve"> PAGEREF _Toc474091888 \h </w:instrText>
+            </w:r>
+            <w:r>
+              <w:rPr>
+                <w:noProof/>
+                <w:webHidden/>
+              </w:rPr>
+            </w:r>
+            <w:r>
+              <w:rPr>
+                <w:noProof/>
+                <w:webHidden/>
+              </w:rPr>
+              <w:fldChar w:fldCharType="separate"/>
+            </w:r>
+            <w:r>
+              <w:rPr>
+                <w:noProof/>
+                <w:webHidden/>
+              </w:rPr>
+              <w:t>5</w:t>
+            </w:r>
+            <w:r>
+              <w:rPr>
+                <w:noProof/>
+                <w:webHidden/>
+              </w:rPr>
+              <w:fldChar w:fldCharType="end"/>
+            </w:r>
+          </w:hyperlink>
+        </w:p>
+        <w:p>
+          <w:pPr>
+            <w:pStyle w:val="TOC2"/>
+            <w:tabs>
+              <w:tab w:val="right" w:leader="dot" w:pos="9350"/>
+            </w:tabs>
+            <w:rPr>
+              <w:rFonts w:eastAsiaTheme="minorEastAsia"/>
+              <w:noProof/>
+            </w:rPr>
+          </w:pPr>
+          <w:hyperlink w:anchor="_Toc474091889" w:history="1">
+            <w:r>
+              <w:rPr>
+                <w:rStyle w:val="Hyperlink"/>
+                <w:noProof/>
+              </w:rPr>
+              <w:t>User Interface</w:t>
+            </w:r>
+            <w:r>
+              <w:rPr>
+                <w:noProof/>
+                <w:webHidden/>
+              </w:rPr>
+              <w:tab/>
+            </w:r>
+            <w:r>
+              <w:rPr>
+                <w:noProof/>
+                <w:webHidden/>
+              </w:rPr>
+              <w:fldChar w:fldCharType="begin"/>
+            </w:r>
+            <w:r>
+              <w:rPr>
+                <w:noProof/>
+                <w:webHidden/>
+              </w:rPr>
+              <w:instrText xml:space="preserve"> PAGEREF _Toc474091889 \h </w:instrText>
+            </w:r>
+            <w:r>
+              <w:rPr>
+                <w:noProof/>
+                <w:webHidden/>
+              </w:rPr>
+            </w:r>
+            <w:r>
+              <w:rPr>
+                <w:noProof/>
+                <w:webHidden/>
+              </w:rPr>
+              <w:fldChar w:fldCharType="separate"/>
+            </w:r>
+            <w:r>
+              <w:rPr>
+                <w:noProof/>
+                <w:webHidden/>
+              </w:rPr>
+              <w:t>5</w:t>
             </w:r>
             <w:r>
               <w:rPr>
@@ -846,183 +1193,123 @@
       <w:pPr>
         <w:pStyle w:val="Heading1"/>
       </w:pPr>
-      <w:bookmarkStart w:id="1" w:name="_Toc472690830"/>
+      <w:bookmarkStart w:id="0" w:name="_Toc474091880"/>
       <w:r>
         <w:lastRenderedPageBreak/>
         <w:t>Objective</w:t>
       </w:r>
-    </w:p>
-    <w:p>
-      <w:r>
-        <w:t>To design, build, and produce a turntable control system that exceeds the current performance metrics of existing products at a lower price point. This document details the requirements</w:t>
-      </w:r>
-      <w:r>
-        <w:t xml:space="preserve"> and design</w:t>
-      </w:r>
-      <w:r>
-        <w:t xml:space="preserve"> of</w:t>
-      </w:r>
-      <w:r>
-        <w:t xml:space="preserve"> the</w:t>
-      </w:r>
-      <w:r>
-        <w:t xml:space="preserve"> </w:t>
+      <w:bookmarkEnd w:id="0"/>
+    </w:p>
+    <w:p>
+      <w:r>
+        <w:t>The purpose of this design is to retrofit universally to any model t</w:t>
+      </w:r>
+      <w:r>
+        <w:t>rain turntable drive system,</w:t>
+      </w:r>
+      <w:r>
+        <w:t xml:space="preserve"> provide automatic indexing</w:t>
+      </w:r>
+      <w:r>
+        <w:t>, and exceed the current performance metrics of existing products at a lower price point</w:t>
+      </w:r>
+      <w:r>
+        <w:t xml:space="preserve">. This design uses drive system feedback to control drive motor output. It allows </w:t>
+      </w:r>
+      <w:r>
+        <w:t>for user defined/programmed positions</w:t>
+      </w:r>
+      <w:r>
+        <w:t xml:space="preserve"> for roundhouse stall locations and</w:t>
+      </w:r>
+      <w:r>
+        <w:t xml:space="preserve"> turntable track entries</w:t>
+      </w:r>
+      <w:r>
+        <w:t xml:space="preserve">. The user can select any programmed position, and the TUAIC will automatically maneuver the turntable into the selected position. </w:t>
+      </w:r>
+      <w:r>
+        <w:t xml:space="preserve">This document details the requirements and design of the </w:t>
       </w:r>
       <w:r>
         <w:t>Turntable Universal Automatic Indexing Controller</w:t>
       </w:r>
       <w:r>
-        <w:t xml:space="preserve"> (TUAIC)</w:t>
-      </w:r>
-      <w:r>
-        <w:t xml:space="preserve"> component of the integrated turntable control system.</w:t>
+        <w:t xml:space="preserve"> (TUAIC) component of the integrated turntable control system.</w:t>
       </w:r>
     </w:p>
     <w:p>
       <w:pPr>
         <w:pStyle w:val="Heading1"/>
       </w:pPr>
+      <w:bookmarkStart w:id="1" w:name="_Toc474091881"/>
       <w:r>
         <w:t>System</w:t>
       </w:r>
-    </w:p>
-    <w:p>
-      <w:r>
-        <w:t>TUAIC r</w:t>
-      </w:r>
-      <w:r>
-        <w:t>otational Speed shall vary monotonic at either end of movement</w:t>
-      </w:r>
-    </w:p>
-    <w:p>
-      <w:r>
-        <w:t>TUAIC</w:t>
-      </w:r>
-      <w:r>
-        <w:t xml:space="preserve"> shall support at least 42 positions.</w:t>
-      </w:r>
-    </w:p>
-    <w:p>
-      <w:r>
-        <w:t>TUAIC position a</w:t>
-      </w:r>
-      <w:r>
-        <w:t>ccuracy shall be ¼ of code 100 rail head = 0.25mm = 0.010” = 1/32 of a degree</w:t>
-      </w:r>
-    </w:p>
-    <w:p>
-      <w:r>
-        <w:t>TUAIC p</w:t>
-      </w:r>
-      <w:r>
-        <w:t>osition shall be stored at interruption of power</w:t>
-      </w:r>
-    </w:p>
-    <w:p>
-      <w:r>
-        <w:t>In an event of misalignment, re-calibration shall be accomplished with a single point</w:t>
-      </w:r>
-    </w:p>
-    <w:p>
-      <w:r>
-        <w:t>Rotational Speed shall vary monotonic at either end of movement</w:t>
-      </w:r>
+      <w:bookmarkEnd w:id="1"/>
     </w:p>
     <w:p>
       <w:pPr>
         <w:pStyle w:val="Heading1"/>
       </w:pPr>
+      <w:bookmarkStart w:id="2" w:name="_Toc474091882"/>
       <w:r>
         <w:t>User Interface</w:t>
       </w:r>
-      <w:bookmarkEnd w:id="1"/>
-    </w:p>
-    <w:p>
-      <w:r>
-        <w:t xml:space="preserve">The </w:t>
-      </w:r>
-      <w:r>
-        <w:t>UI</w:t>
-      </w:r>
-      <w:r>
-        <w:t xml:space="preserve"> shall support the three modes: Manual, Auto, and Config.</w:t>
-      </w:r>
-    </w:p>
-    <w:p>
-      <w:r>
-        <w:t>The UI</w:t>
-      </w:r>
-      <w:r>
-        <w:t xml:space="preserve"> shall depict rotation direction</w:t>
-      </w:r>
-    </w:p>
-    <w:p>
-      <w:r>
-        <w:t>The UI</w:t>
-      </w:r>
-      <w:r>
-        <w:t xml:space="preserve"> shall show current mode: Manual, Auto, Cal, Busy, Complete</w:t>
-      </w:r>
-    </w:p>
-    <w:p>
-      <w:r>
-        <w:t>The UI</w:t>
-      </w:r>
-      <w:r>
-        <w:t xml:space="preserve"> shall have power switch</w:t>
-      </w:r>
-    </w:p>
-    <w:p>
-      <w:r>
-        <w:t>The UI p</w:t>
-      </w:r>
-      <w:r>
-        <w:t>ower shall be supplied from either AC or DC source defined by customer</w:t>
-      </w:r>
+      <w:bookmarkEnd w:id="2"/>
     </w:p>
     <w:p>
       <w:pPr>
         <w:pStyle w:val="Heading2"/>
       </w:pPr>
-      <w:bookmarkStart w:id="2" w:name="_Toc472690831"/>
+      <w:bookmarkStart w:id="3" w:name="_Toc474091883"/>
       <w:r>
         <w:t>Modes</w:t>
       </w:r>
-      <w:bookmarkEnd w:id="2"/>
+      <w:bookmarkEnd w:id="3"/>
     </w:p>
     <w:p>
       <w:pPr>
         <w:pStyle w:val="Heading3"/>
       </w:pPr>
-      <w:bookmarkStart w:id="3" w:name="_Toc472690832"/>
+      <w:bookmarkStart w:id="4" w:name="_Toc474091884"/>
       <w:r>
         <w:t>Manual Control Mode</w:t>
       </w:r>
-      <w:bookmarkEnd w:id="3"/>
+      <w:bookmarkEnd w:id="4"/>
     </w:p>
     <w:p>
       <w:r>
         <w:t>Shall turn CW/CCW with variable speed</w:t>
+      </w:r>
+      <w:r>
+        <w:t>.</w:t>
       </w:r>
     </w:p>
     <w:p>
       <w:pPr>
         <w:pStyle w:val="Heading3"/>
       </w:pPr>
-      <w:bookmarkStart w:id="4" w:name="_Toc472690833"/>
+      <w:bookmarkStart w:id="5" w:name="_Toc474091885"/>
       <w:r>
         <w:t>Automatic Control Mode</w:t>
       </w:r>
-      <w:bookmarkEnd w:id="4"/>
+      <w:bookmarkEnd w:id="5"/>
     </w:p>
     <w:p>
       <w:r>
         <w:t>Continuous Display Rotations</w:t>
       </w:r>
+      <w:r>
+        <w:t>.</w:t>
+      </w:r>
     </w:p>
     <w:p>
       <w:r>
         <w:t>Select “Head” or “Tail” to defined track</w:t>
+      </w:r>
+      <w:r>
+        <w:t>.</w:t>
       </w:r>
     </w:p>
     <w:p/>
@@ -1030,13 +1317,109 @@
       <w:pPr>
         <w:pStyle w:val="Heading3"/>
       </w:pPr>
-      <w:bookmarkStart w:id="5" w:name="_Toc472690834"/>
+      <w:bookmarkStart w:id="6" w:name="_Toc474091886"/>
       <w:r>
         <w:t>Configuration Mode</w:t>
       </w:r>
-      <w:bookmarkEnd w:id="5"/>
+      <w:bookmarkEnd w:id="6"/>
     </w:p>
     <w:p/>
+    <w:p>
+      <w:r>
+        <w:br w:type="page"/>
+      </w:r>
+    </w:p>
+    <w:p>
+      <w:pPr>
+        <w:pStyle w:val="Heading1"/>
+      </w:pPr>
+      <w:bookmarkStart w:id="7" w:name="_Toc474091887"/>
+      <w:r>
+        <w:lastRenderedPageBreak/>
+        <w:t>Requirements</w:t>
+      </w:r>
+      <w:bookmarkEnd w:id="7"/>
+    </w:p>
+    <w:p>
+      <w:pPr>
+        <w:pStyle w:val="Heading2"/>
+      </w:pPr>
+      <w:bookmarkStart w:id="8" w:name="_Toc474091888"/>
+      <w:r>
+        <w:t>Syste</w:t>
+      </w:r>
+      <w:bookmarkStart w:id="9" w:name="_GoBack"/>
+      <w:bookmarkEnd w:id="9"/>
+      <w:r>
+        <w:t>m</w:t>
+      </w:r>
+      <w:bookmarkEnd w:id="8"/>
+    </w:p>
+    <w:p>
+      <w:r>
+        <w:t>TUAIC rotational speed shall vary monotonic at either end of movement</w:t>
+      </w:r>
+    </w:p>
+    <w:p>
+      <w:r>
+        <w:t>TUAIC shall support at least 42 programmed positions.</w:t>
+      </w:r>
+    </w:p>
+    <w:p>
+      <w:r>
+        <w:t>TUAIC position accuracy shall be ¼ of code 100 rail head = 0.25 mm = 0.010” = 1/32 of a degree.</w:t>
+      </w:r>
+    </w:p>
+    <w:p>
+      <w:r>
+        <w:t>TUAIC position shall be stored at interruption of power.</w:t>
+      </w:r>
+    </w:p>
+    <w:p>
+      <w:r>
+        <w:t>In an event of misalignment, re-calibration shall be accomplished with a single point.</w:t>
+      </w:r>
+    </w:p>
+    <w:p>
+      <w:r>
+        <w:t>Rotational Speed shall vary monotonic at either end of movement.</w:t>
+      </w:r>
+    </w:p>
+    <w:p>
+      <w:pPr>
+        <w:pStyle w:val="Heading2"/>
+      </w:pPr>
+      <w:bookmarkStart w:id="10" w:name="_Toc474091889"/>
+      <w:r>
+        <w:t>User Interface</w:t>
+      </w:r>
+      <w:bookmarkEnd w:id="10"/>
+    </w:p>
+    <w:p>
+      <w:r>
+        <w:t>The UI shall support the three modes: Manual, Auto, and Config.</w:t>
+      </w:r>
+    </w:p>
+    <w:p>
+      <w:r>
+        <w:t>The UI shall depict rotation direction.</w:t>
+      </w:r>
+    </w:p>
+    <w:p>
+      <w:r>
+        <w:t>The UI shall show current mode: Manual, Auto, Cal, Busy, Complete</w:t>
+      </w:r>
+    </w:p>
+    <w:p>
+      <w:r>
+        <w:t>The UI shall have power switch.</w:t>
+      </w:r>
+    </w:p>
+    <w:p>
+      <w:r>
+        <w:t>The UI power shall be supplied from either AC or DC source defined by customer.</w:t>
+      </w:r>
+    </w:p>
     <w:p/>
     <w:sectPr>
       <w:pgSz w:w="12240" w:h="15840"/>
@@ -1049,7 +1432,7 @@
 </file>
 
 <file path=word/endnotes.xml><?xml version="1.0" encoding="utf-8"?>
-<w:endnotes xmlns:wpc="http://schemas.microsoft.com/office/word/2010/wordprocessingCanvas" xmlns:mc="http://schemas.openxmlformats.org/markup-compatibility/2006" xmlns:o="urn:schemas-microsoft-com:office:office" xmlns:r="http://schemas.openxmlformats.org/officeDocument/2006/relationships" xmlns:m="http://schemas.openxmlformats.org/officeDocument/2006/math" xmlns:v="urn:schemas-microsoft-com:vml" xmlns:wp14="http://schemas.microsoft.com/office/word/2010/wordprocessingDrawing" xmlns:wp="http://schemas.openxmlformats.org/drawingml/2006/wordprocessingDrawing" xmlns:w10="urn:schemas-microsoft-com:office:word" xmlns:w="http://schemas.openxmlformats.org/wordprocessingml/2006/main" xmlns:w14="http://schemas.microsoft.com/office/word/2010/wordml" xmlns:w15="http://schemas.microsoft.com/office/word/2012/wordml" xmlns:wpg="http://schemas.microsoft.com/office/word/2010/wordprocessingGroup" xmlns:wpi="http://schemas.microsoft.com/office/word/2010/wordprocessingInk" xmlns:wne="http://schemas.microsoft.com/office/word/2006/wordml" xmlns:wps="http://schemas.microsoft.com/office/word/2010/wordprocessingShape" mc:Ignorable="w14 w15 wp14">
+<w:endnotes xmlns:wpc="http://schemas.microsoft.com/office/word/2010/wordprocessingCanvas" xmlns:cx="http://schemas.microsoft.com/office/drawing/2014/chartex" xmlns:cx1="http://schemas.microsoft.com/office/drawing/2015/9/8/chartex" xmlns:mc="http://schemas.openxmlformats.org/markup-compatibility/2006" xmlns:o="urn:schemas-microsoft-com:office:office" xmlns:r="http://schemas.openxmlformats.org/officeDocument/2006/relationships" xmlns:m="http://schemas.openxmlformats.org/officeDocument/2006/math" xmlns:v="urn:schemas-microsoft-com:vml" xmlns:wp14="http://schemas.microsoft.com/office/word/2010/wordprocessingDrawing" xmlns:wp="http://schemas.openxmlformats.org/drawingml/2006/wordprocessingDrawing" xmlns:w10="urn:schemas-microsoft-com:office:word" xmlns:w="http://schemas.openxmlformats.org/wordprocessingml/2006/main" xmlns:w14="http://schemas.microsoft.com/office/word/2010/wordml" xmlns:w15="http://schemas.microsoft.com/office/word/2012/wordml" xmlns:w16se="http://schemas.microsoft.com/office/word/2015/wordml/symex" xmlns:wpg="http://schemas.microsoft.com/office/word/2010/wordprocessingGroup" xmlns:wpi="http://schemas.microsoft.com/office/word/2010/wordprocessingInk" xmlns:wne="http://schemas.microsoft.com/office/word/2006/wordml" xmlns:wps="http://schemas.microsoft.com/office/word/2010/wordprocessingShape" mc:Ignorable="w14 w15 w16se wp14">
   <w:endnote w:type="separator" w:id="-1">
     <w:p>
       <w:pPr>
@@ -1074,7 +1457,7 @@
 </file>
 
 <file path=word/footnotes.xml><?xml version="1.0" encoding="utf-8"?>
-<w:footnotes xmlns:wpc="http://schemas.microsoft.com/office/word/2010/wordprocessingCanvas" xmlns:mc="http://schemas.openxmlformats.org/markup-compatibility/2006" xmlns:o="urn:schemas-microsoft-com:office:office" xmlns:r="http://schemas.openxmlformats.org/officeDocument/2006/relationships" xmlns:m="http://schemas.openxmlformats.org/officeDocument/2006/math" xmlns:v="urn:schemas-microsoft-com:vml" xmlns:wp14="http://schemas.microsoft.com/office/word/2010/wordprocessingDrawing" xmlns:wp="http://schemas.openxmlformats.org/drawingml/2006/wordprocessingDrawing" xmlns:w10="urn:schemas-microsoft-com:office:word" xmlns:w="http://schemas.openxmlformats.org/wordprocessingml/2006/main" xmlns:w14="http://schemas.microsoft.com/office/word/2010/wordml" xmlns:w15="http://schemas.microsoft.com/office/word/2012/wordml" xmlns:wpg="http://schemas.microsoft.com/office/word/2010/wordprocessingGroup" xmlns:wpi="http://schemas.microsoft.com/office/word/2010/wordprocessingInk" xmlns:wne="http://schemas.microsoft.com/office/word/2006/wordml" xmlns:wps="http://schemas.microsoft.com/office/word/2010/wordprocessingShape" mc:Ignorable="w14 w15 wp14">
+<w:footnotes xmlns:wpc="http://schemas.microsoft.com/office/word/2010/wordprocessingCanvas" xmlns:cx="http://schemas.microsoft.com/office/drawing/2014/chartex" xmlns:cx1="http://schemas.microsoft.com/office/drawing/2015/9/8/chartex" xmlns:mc="http://schemas.openxmlformats.org/markup-compatibility/2006" xmlns:o="urn:schemas-microsoft-com:office:office" xmlns:r="http://schemas.openxmlformats.org/officeDocument/2006/relationships" xmlns:m="http://schemas.openxmlformats.org/officeDocument/2006/math" xmlns:v="urn:schemas-microsoft-com:vml" xmlns:wp14="http://schemas.microsoft.com/office/word/2010/wordprocessingDrawing" xmlns:wp="http://schemas.openxmlformats.org/drawingml/2006/wordprocessingDrawing" xmlns:w10="urn:schemas-microsoft-com:office:word" xmlns:w="http://schemas.openxmlformats.org/wordprocessingml/2006/main" xmlns:w14="http://schemas.microsoft.com/office/word/2010/wordml" xmlns:w15="http://schemas.microsoft.com/office/word/2012/wordml" xmlns:w16se="http://schemas.microsoft.com/office/word/2015/wordml/symex" xmlns:wpg="http://schemas.microsoft.com/office/word/2010/wordprocessingGroup" xmlns:wpi="http://schemas.microsoft.com/office/word/2010/wordprocessingInk" xmlns:wne="http://schemas.microsoft.com/office/word/2006/wordml" xmlns:wps="http://schemas.microsoft.com/office/word/2010/wordprocessingShape" mc:Ignorable="w14 w15 w16se wp14">
   <w:footnote w:type="separator" w:id="-1">
     <w:p>
       <w:pPr>
@@ -1099,7 +1482,7 @@
 </file>
 
 <file path=word/styles.xml><?xml version="1.0" encoding="utf-8"?>
-<w:styles xmlns:mc="http://schemas.openxmlformats.org/markup-compatibility/2006" xmlns:r="http://schemas.openxmlformats.org/officeDocument/2006/relationships" xmlns:w="http://schemas.openxmlformats.org/wordprocessingml/2006/main" xmlns:w14="http://schemas.microsoft.com/office/word/2010/wordml" xmlns:w15="http://schemas.microsoft.com/office/word/2012/wordml" mc:Ignorable="w14 w15">
+<w:styles xmlns:mc="http://schemas.openxmlformats.org/markup-compatibility/2006" xmlns:r="http://schemas.openxmlformats.org/officeDocument/2006/relationships" xmlns:w="http://schemas.openxmlformats.org/wordprocessingml/2006/main" xmlns:w14="http://schemas.microsoft.com/office/word/2010/wordml" xmlns:w15="http://schemas.microsoft.com/office/word/2012/wordml" xmlns:w16se="http://schemas.microsoft.com/office/word/2015/wordml/symex" mc:Ignorable="w14 w15 w16se">
   <w:docDefaults>
     <w:rPrDefault>
       <w:rPr>
@@ -2143,7 +2526,7 @@
 </file>
 
 <file path=customXml/itemProps1.xml><?xml version="1.0" encoding="utf-8"?>
-<ds:datastoreItem xmlns:ds="http://schemas.openxmlformats.org/officeDocument/2006/customXml" ds:itemID="{47E47FE5-3A67-4466-956D-DE49213E0DFA}">
+<ds:datastoreItem xmlns:ds="http://schemas.openxmlformats.org/officeDocument/2006/customXml" ds:itemID="{4B7E62CB-F06D-4276-9E52-EC3F15ED8942}">
   <ds:schemaRefs>
     <ds:schemaRef ds:uri="http://schemas.openxmlformats.org/officeDocument/2006/bibliography"/>
   </ds:schemaRefs>

</xml_diff>